<commit_message>
fixed formatting of output
</commit_message>
<xml_diff>
--- a/Assignment2.docx
+++ b/Assignment2.docx
@@ -5,17 +5,14 @@
     <w:p>
       <w:pPr>
         <w:pStyle w:val="PreformattedText"/>
-        <w:rPr>
-          <w:sz w:val="30"/>
-          <w:szCs w:val="30"/>
-        </w:rPr>
-      </w:pPr>
-      <w:r>
-        <w:rPr>
-          <w:sz w:val="30"/>
-          <w:szCs w:val="30"/>
-        </w:rPr>
-        <w:t>Assignment 2: Assignment based on some simple coding problems on numbers, graphs, matrices</w:t>
+        <w:rPr/>
+      </w:pPr>
+      <w:r>
+        <w:rPr>
+          <w:sz w:val="30"/>
+          <w:szCs w:val="30"/>
+        </w:rPr>
+        <w:t>Assignment 2: Assignment based on analysis of quick sort (deterministic and randomized variant)</w:t>
       </w:r>
     </w:p>
     <w:p>
@@ -72,32 +69,99 @@
         </w:rPr>
       </w:pPr>
       <w:r>
+        <w:rPr>
+          <w:sz w:val="30"/>
+          <w:szCs w:val="30"/>
+        </w:rPr>
+      </w:r>
+    </w:p>
+    <w:p>
+      <w:pPr>
+        <w:pStyle w:val="PreformattedText"/>
+        <w:rPr>
+          <w:sz w:val="30"/>
+          <w:szCs w:val="30"/>
+        </w:rPr>
+      </w:pPr>
+      <w:r>
+        <w:rPr>
+          <w:sz w:val="30"/>
+          <w:szCs w:val="30"/>
+        </w:rPr>
+      </w:r>
+    </w:p>
+    <w:p>
+      <w:pPr>
+        <w:pStyle w:val="PreformattedText"/>
         <w:rPr/>
-      </w:r>
-    </w:p>
-    <w:p>
-      <w:pPr>
-        <w:pStyle w:val="PreformattedText"/>
-        <w:rPr>
-          <w:sz w:val="30"/>
-          <w:szCs w:val="30"/>
-        </w:rPr>
-      </w:pPr>
-      <w:r>
-        <w:rPr/>
-      </w:r>
-    </w:p>
-    <w:p>
-      <w:pPr>
-        <w:pStyle w:val="PreformattedText"/>
-        <w:rPr/>
-      </w:pPr>
-      <w:r>
-        <w:rPr>
-          <w:sz w:val="30"/>
-          <w:szCs w:val="30"/>
-        </w:rPr>
-        <w:t>Problem Statement: Assignment based on analysis of quick sort (deterministic and randomized variant)</w:t>
+      </w:pPr>
+      <w:r>
+        <w:rPr>
+          <w:sz w:val="30"/>
+          <w:szCs w:val="30"/>
+        </w:rPr>
+        <w:t>Problem Statement 1:</w:t>
+      </w:r>
+      <w:r>
+        <w:rPr>
+          <w:rFonts w:ascii="Poppins" w:hAnsi="Poppins"/>
+          <w:b w:val="false"/>
+          <w:bCs w:val="false"/>
+          <w:i w:val="false"/>
+          <w:caps w:val="false"/>
+          <w:smallCaps w:val="false"/>
+          <w:color w:val="333333"/>
+          <w:spacing w:val="0"/>
+          <w:sz w:val="30"/>
+          <w:szCs w:val="30"/>
+        </w:rPr>
+        <w:t xml:space="preserve"> S</w:t>
+      </w:r>
+      <w:r>
+        <w:rPr>
+          <w:b w:val="false"/>
+          <w:bCs w:val="false"/>
+          <w:i w:val="false"/>
+          <w:caps w:val="false"/>
+          <w:smallCaps w:val="false"/>
+          <w:color w:val="333333"/>
+          <w:spacing w:val="0"/>
+          <w:sz w:val="30"/>
+          <w:szCs w:val="30"/>
+        </w:rPr>
+        <w:t>tudy the relative relation between execution time of best, avg, worst case scenarios of Quick sort</w:t>
+      </w:r>
+    </w:p>
+    <w:p>
+      <w:pPr>
+        <w:pStyle w:val="PreformattedText"/>
+        <w:rPr>
+          <w:rFonts w:ascii="Liberation Mono" w:hAnsi="Liberation Mono"/>
+          <w:b w:val="false"/>
+          <w:b w:val="false"/>
+          <w:bCs w:val="false"/>
+          <w:i w:val="false"/>
+          <w:i w:val="false"/>
+          <w:caps w:val="false"/>
+          <w:smallCaps w:val="false"/>
+          <w:color w:val="333333"/>
+          <w:spacing w:val="0"/>
+          <w:sz w:val="30"/>
+          <w:szCs w:val="30"/>
+        </w:rPr>
+      </w:pPr>
+      <w:r>
+        <w:rPr>
+          <w:b w:val="false"/>
+          <w:bCs w:val="false"/>
+          <w:i w:val="false"/>
+          <w:caps w:val="false"/>
+          <w:smallCaps w:val="false"/>
+          <w:color w:val="333333"/>
+          <w:spacing w:val="0"/>
+          <w:sz w:val="30"/>
+          <w:szCs w:val="30"/>
+        </w:rPr>
       </w:r>
     </w:p>
     <w:p>
@@ -3366,37 +3430,6 @@
           <w:szCs w:val="30"/>
         </w:rPr>
         <w:t>}</w:t>
-      </w:r>
-    </w:p>
-    <w:p>
-      <w:pPr>
-        <w:pStyle w:val="PreformattedText"/>
-        <w:rPr>
-          <w:sz w:val="30"/>
-          <w:szCs w:val="30"/>
-        </w:rPr>
-      </w:pPr>
-      <w:r>
-        <w:rPr>
-          <w:sz w:val="30"/>
-          <w:szCs w:val="30"/>
-        </w:rPr>
-      </w:r>
-    </w:p>
-    <w:p>
-      <w:pPr>
-        <w:pStyle w:val="PreformattedText"/>
-        <w:rPr>
-          <w:sz w:val="30"/>
-          <w:szCs w:val="30"/>
-        </w:rPr>
-      </w:pPr>
-      <w:r>
-        <w:rPr>
-          <w:sz w:val="30"/>
-          <w:szCs w:val="30"/>
-        </w:rPr>
-        <w:t>Output:</w:t>
       </w:r>
     </w:p>
     <w:p>
@@ -3426,67 +3459,20 @@
           <w:docGrid w:type="default" w:linePitch="100" w:charSpace="0"/>
         </w:sectPr>
         <w:pStyle w:val="PreformattedText"/>
-        <w:rPr>
-          <w:sz w:val="30"/>
-          <w:szCs w:val="30"/>
-        </w:rPr>
-      </w:pPr>
-      <w:r>
-        <w:rPr>
-          <w:sz w:val="30"/>
-          <w:szCs w:val="30"/>
-        </w:rPr>
-        <w:drawing>
-          <wp:anchor behindDoc="0" distT="0" distB="0" distL="0" distR="0" simplePos="0" locked="0" layoutInCell="1" allowOverlap="1" relativeHeight="2">
-            <wp:simplePos x="0" y="0"/>
-            <wp:positionH relativeFrom="column">
-              <wp:align>center</wp:align>
-            </wp:positionH>
-            <wp:positionV relativeFrom="paragraph">
-              <wp:posOffset>635</wp:posOffset>
-            </wp:positionV>
-            <wp:extent cx="7181850" cy="4343400"/>
-            <wp:effectExtent l="0" t="0" r="0" b="0"/>
-            <wp:wrapSquare wrapText="largest"/>
-            <wp:docPr id="1" name="Image1" descr=""/>
-            <wp:cNvGraphicFramePr>
-              <a:graphicFrameLocks xmlns:a="http://schemas.openxmlformats.org/drawingml/2006/main" noChangeAspect="1"/>
-            </wp:cNvGraphicFramePr>
-            <a:graphic xmlns:a="http://schemas.openxmlformats.org/drawingml/2006/main">
-              <a:graphicData uri="http://schemas.openxmlformats.org/drawingml/2006/picture">
-                <pic:pic xmlns:pic="http://schemas.openxmlformats.org/drawingml/2006/picture">
-                  <pic:nvPicPr>
-                    <pic:cNvPr id="1" name="Image1" descr=""/>
-                    <pic:cNvPicPr>
-                      <a:picLocks noChangeAspect="1" noChangeArrowheads="1"/>
-                    </pic:cNvPicPr>
-                  </pic:nvPicPr>
-                  <pic:blipFill>
-                    <a:blip r:embed="rId2"/>
-                    <a:stretch>
-                      <a:fillRect/>
-                    </a:stretch>
-                  </pic:blipFill>
-                  <pic:spPr bwMode="auto">
-                    <a:xfrm>
-                      <a:off x="0" y="0"/>
-                      <a:ext cx="7181850" cy="4343400"/>
-                    </a:xfrm>
-                    <a:prstGeom prst="rect">
-                      <a:avLst/>
-                    </a:prstGeom>
-                  </pic:spPr>
-                </pic:pic>
-              </a:graphicData>
-            </a:graphic>
-          </wp:anchor>
-        </w:drawing>
+        <w:rPr/>
+      </w:pPr>
+      <w:r>
+        <w:rPr>
+          <w:sz w:val="30"/>
+          <w:szCs w:val="30"/>
+        </w:rPr>
+        <w:t>Output:</w:t>
       </w:r>
     </w:p>
     <w:tbl>
       <w:tblPr>
         <w:tblStyle w:val="TableGrid"/>
-        <w:tblW w:w="9575" w:type="dxa"/>
+        <w:tblW w:w="9586" w:type="dxa"/>
         <w:jc w:val="left"/>
         <w:tblInd w:w="-113" w:type="dxa"/>
         <w:tblBorders/>
@@ -3503,7 +3489,7 @@
         <w:gridCol w:w="2029"/>
         <w:gridCol w:w="2502"/>
         <w:gridCol w:w="2074"/>
-        <w:gridCol w:w="2390"/>
+        <w:gridCol w:w="2401"/>
       </w:tblGrid>
       <w:tr>
         <w:trPr/>
@@ -3551,7 +3537,7 @@
         </w:tc>
         <w:tc>
           <w:tcPr>
-            <w:tcW w:w="4464" w:type="dxa"/>
+            <w:tcW w:w="4475" w:type="dxa"/>
             <w:gridSpan w:val="2"/>
             <w:tcBorders/>
             <w:shd w:fill="auto" w:val="clear"/>
@@ -3683,7 +3669,7 @@
         </w:tc>
         <w:tc>
           <w:tcPr>
-            <w:tcW w:w="2390" w:type="dxa"/>
+            <w:tcW w:w="2401" w:type="dxa"/>
             <w:tcBorders/>
             <w:shd w:fill="auto" w:val="clear"/>
           </w:tcPr>
@@ -3815,7 +3801,7 @@
         </w:tc>
         <w:tc>
           <w:tcPr>
-            <w:tcW w:w="2390" w:type="dxa"/>
+            <w:tcW w:w="2401" w:type="dxa"/>
             <w:tcBorders/>
             <w:shd w:fill="auto" w:val="clear"/>
           </w:tcPr>
@@ -3926,7 +3912,7 @@
         </w:tc>
         <w:tc>
           <w:tcPr>
-            <w:tcW w:w="2390" w:type="dxa"/>
+            <w:tcW w:w="2401" w:type="dxa"/>
             <w:tcBorders/>
             <w:shd w:fill="auto" w:val="clear"/>
           </w:tcPr>
@@ -4034,7 +4020,7 @@
         </w:tc>
         <w:tc>
           <w:tcPr>
-            <w:tcW w:w="2390" w:type="dxa"/>
+            <w:tcW w:w="2401" w:type="dxa"/>
             <w:tcBorders/>
             <w:shd w:fill="auto" w:val="clear"/>
           </w:tcPr>
@@ -4141,7 +4127,7 @@
         </w:tc>
         <w:tc>
           <w:tcPr>
-            <w:tcW w:w="2390" w:type="dxa"/>
+            <w:tcW w:w="2401" w:type="dxa"/>
             <w:tcBorders/>
             <w:shd w:fill="auto" w:val="clear"/>
           </w:tcPr>
@@ -4250,29 +4236,23 @@
         </w:tc>
         <w:tc>
           <w:tcPr>
-            <w:tcW w:w="2390" w:type="dxa"/>
-            <w:tcBorders/>
-            <w:shd w:fill="auto" w:val="clear"/>
-          </w:tcPr>
-          <w:p>
-            <w:pPr>
-              <w:pStyle w:val="Normal"/>
-              <w:spacing w:lineRule="auto" w:line="240" w:before="0" w:after="0"/>
-              <w:rPr>
-                <w:lang w:val="en-IN"/>
-              </w:rPr>
-            </w:pPr>
-            <w:r>
-              <w:rPr>
-                <w:lang w:val="en-IN"/>
-              </w:rPr>
-              <w:t>0.0</w:t>
-            </w:r>
-            <w:r>
-              <w:rPr>
-                <w:lang w:val="en-IN"/>
-              </w:rPr>
-              <w:t>18288269  seconds</w:t>
+            <w:tcW w:w="2401" w:type="dxa"/>
+            <w:tcBorders/>
+            <w:shd w:fill="auto" w:val="clear"/>
+          </w:tcPr>
+          <w:p>
+            <w:pPr>
+              <w:pStyle w:val="Normal"/>
+              <w:spacing w:lineRule="auto" w:line="240" w:before="0" w:after="0"/>
+              <w:rPr>
+                <w:lang w:val="en-IN"/>
+              </w:rPr>
+            </w:pPr>
+            <w:r>
+              <w:rPr>
+                <w:lang w:val="en-IN"/>
+              </w:rPr>
+              <w:t>0.018288269  seconds</w:t>
             </w:r>
           </w:p>
         </w:tc>
@@ -4367,29 +4347,23 @@
         </w:tc>
         <w:tc>
           <w:tcPr>
-            <w:tcW w:w="2390" w:type="dxa"/>
-            <w:tcBorders/>
-            <w:shd w:fill="auto" w:val="clear"/>
-          </w:tcPr>
-          <w:p>
-            <w:pPr>
-              <w:pStyle w:val="Normal"/>
-              <w:spacing w:lineRule="auto" w:line="240" w:before="0" w:after="0"/>
-              <w:rPr>
-                <w:lang w:val="en-IN"/>
-              </w:rPr>
-            </w:pPr>
-            <w:r>
-              <w:rPr>
-                <w:lang w:val="en-IN"/>
-              </w:rPr>
-              <w:t>0.00</w:t>
-            </w:r>
-            <w:r>
-              <w:rPr>
-                <w:lang w:val="en-IN"/>
-              </w:rPr>
-              <w:t>3972996  seconds</w:t>
+            <w:tcW w:w="2401" w:type="dxa"/>
+            <w:tcBorders/>
+            <w:shd w:fill="auto" w:val="clear"/>
+          </w:tcPr>
+          <w:p>
+            <w:pPr>
+              <w:pStyle w:val="Normal"/>
+              <w:spacing w:lineRule="auto" w:line="240" w:before="0" w:after="0"/>
+              <w:rPr>
+                <w:lang w:val="en-IN"/>
+              </w:rPr>
+            </w:pPr>
+            <w:r>
+              <w:rPr>
+                <w:lang w:val="en-IN"/>
+              </w:rPr>
+              <w:t>0.003972996  seconds</w:t>
             </w:r>
           </w:p>
         </w:tc>
@@ -4486,29 +4460,23 @@
         </w:tc>
         <w:tc>
           <w:tcPr>
-            <w:tcW w:w="2390" w:type="dxa"/>
-            <w:tcBorders/>
-            <w:shd w:fill="auto" w:val="clear"/>
-          </w:tcPr>
-          <w:p>
-            <w:pPr>
-              <w:pStyle w:val="Normal"/>
-              <w:spacing w:lineRule="auto" w:line="240" w:before="0" w:after="0"/>
-              <w:rPr>
-                <w:lang w:val="en-IN"/>
-              </w:rPr>
-            </w:pPr>
-            <w:r>
-              <w:rPr>
-                <w:lang w:val="en-IN"/>
-              </w:rPr>
-              <w:t>0.00</w:t>
-            </w:r>
-            <w:r>
-              <w:rPr>
-                <w:lang w:val="en-IN"/>
-              </w:rPr>
-              <w:t>1301167  seconds</w:t>
+            <w:tcW w:w="2401" w:type="dxa"/>
+            <w:tcBorders/>
+            <w:shd w:fill="auto" w:val="clear"/>
+          </w:tcPr>
+          <w:p>
+            <w:pPr>
+              <w:pStyle w:val="Normal"/>
+              <w:spacing w:lineRule="auto" w:line="240" w:before="0" w:after="0"/>
+              <w:rPr>
+                <w:lang w:val="en-IN"/>
+              </w:rPr>
+            </w:pPr>
+            <w:r>
+              <w:rPr>
+                <w:lang w:val="en-IN"/>
+              </w:rPr>
+              <w:t>0.001301167  seconds</w:t>
             </w:r>
           </w:p>
         </w:tc>
@@ -4603,29 +4571,23 @@
         </w:tc>
         <w:tc>
           <w:tcPr>
-            <w:tcW w:w="2390" w:type="dxa"/>
-            <w:tcBorders/>
-            <w:shd w:fill="auto" w:val="clear"/>
-          </w:tcPr>
-          <w:p>
-            <w:pPr>
-              <w:pStyle w:val="Normal"/>
-              <w:spacing w:lineRule="auto" w:line="240" w:before="0" w:after="0"/>
-              <w:rPr>
-                <w:lang w:val="en-IN"/>
-              </w:rPr>
-            </w:pPr>
-            <w:r>
-              <w:rPr>
-                <w:lang w:val="en-IN"/>
-              </w:rPr>
-              <w:t>0.00</w:t>
-            </w:r>
-            <w:r>
-              <w:rPr>
-                <w:lang w:val="en-IN"/>
-              </w:rPr>
-              <w:t>1255872  seconds</w:t>
+            <w:tcW w:w="2401" w:type="dxa"/>
+            <w:tcBorders/>
+            <w:shd w:fill="auto" w:val="clear"/>
+          </w:tcPr>
+          <w:p>
+            <w:pPr>
+              <w:pStyle w:val="Normal"/>
+              <w:spacing w:lineRule="auto" w:line="240" w:before="0" w:after="0"/>
+              <w:rPr>
+                <w:lang w:val="en-IN"/>
+              </w:rPr>
+            </w:pPr>
+            <w:r>
+              <w:rPr>
+                <w:lang w:val="en-IN"/>
+              </w:rPr>
+              <w:t>0.001255872  seconds</w:t>
             </w:r>
           </w:p>
         </w:tc>
@@ -4720,29 +4682,23 @@
         </w:tc>
         <w:tc>
           <w:tcPr>
-            <w:tcW w:w="2390" w:type="dxa"/>
-            <w:tcBorders/>
-            <w:shd w:fill="auto" w:val="clear"/>
-          </w:tcPr>
-          <w:p>
-            <w:pPr>
-              <w:pStyle w:val="Normal"/>
-              <w:spacing w:lineRule="auto" w:line="240" w:before="0" w:after="0"/>
-              <w:rPr>
-                <w:lang w:val="en-IN"/>
-              </w:rPr>
-            </w:pPr>
-            <w:r>
-              <w:rPr>
-                <w:lang w:val="en-IN"/>
-              </w:rPr>
-              <w:t>0.00</w:t>
-            </w:r>
-            <w:r>
-              <w:rPr>
-                <w:lang w:val="en-IN"/>
-              </w:rPr>
-              <w:t>1230804  seconds</w:t>
+            <w:tcW w:w="2401" w:type="dxa"/>
+            <w:tcBorders/>
+            <w:shd w:fill="auto" w:val="clear"/>
+          </w:tcPr>
+          <w:p>
+            <w:pPr>
+              <w:pStyle w:val="Normal"/>
+              <w:spacing w:lineRule="auto" w:line="240" w:before="0" w:after="0"/>
+              <w:rPr>
+                <w:lang w:val="en-IN"/>
+              </w:rPr>
+            </w:pPr>
+            <w:r>
+              <w:rPr>
+                <w:lang w:val="en-IN"/>
+              </w:rPr>
+              <w:t>0.001230804  seconds</w:t>
             </w:r>
           </w:p>
         </w:tc>
@@ -4837,29 +4793,23 @@
         </w:tc>
         <w:tc>
           <w:tcPr>
-            <w:tcW w:w="2390" w:type="dxa"/>
-            <w:tcBorders/>
-            <w:shd w:fill="auto" w:val="clear"/>
-          </w:tcPr>
-          <w:p>
-            <w:pPr>
-              <w:pStyle w:val="Normal"/>
-              <w:spacing w:lineRule="auto" w:line="240" w:before="0" w:after="0"/>
-              <w:rPr>
-                <w:lang w:val="en-IN"/>
-              </w:rPr>
-            </w:pPr>
-            <w:r>
-              <w:rPr>
-                <w:lang w:val="en-IN"/>
-              </w:rPr>
-              <w:t>0.00</w:t>
-            </w:r>
-            <w:r>
-              <w:rPr>
-                <w:lang w:val="en-IN"/>
-              </w:rPr>
-              <w:t>1224225  seconds</w:t>
+            <w:tcW w:w="2401" w:type="dxa"/>
+            <w:tcBorders/>
+            <w:shd w:fill="auto" w:val="clear"/>
+          </w:tcPr>
+          <w:p>
+            <w:pPr>
+              <w:pStyle w:val="Normal"/>
+              <w:spacing w:lineRule="auto" w:line="240" w:before="0" w:after="0"/>
+              <w:rPr>
+                <w:lang w:val="en-IN"/>
+              </w:rPr>
+            </w:pPr>
+            <w:r>
+              <w:rPr>
+                <w:lang w:val="en-IN"/>
+              </w:rPr>
+              <w:t>0.001224225  seconds</w:t>
             </w:r>
           </w:p>
         </w:tc>
@@ -4954,29 +4904,23 @@
         </w:tc>
         <w:tc>
           <w:tcPr>
-            <w:tcW w:w="2390" w:type="dxa"/>
-            <w:tcBorders/>
-            <w:shd w:fill="auto" w:val="clear"/>
-          </w:tcPr>
-          <w:p>
-            <w:pPr>
-              <w:pStyle w:val="Normal"/>
-              <w:spacing w:lineRule="auto" w:line="240" w:before="0" w:after="0"/>
-              <w:rPr>
-                <w:lang w:val="en-IN"/>
-              </w:rPr>
-            </w:pPr>
-            <w:r>
-              <w:rPr>
-                <w:lang w:val="en-IN"/>
-              </w:rPr>
-              <w:t>0.00</w:t>
-            </w:r>
-            <w:r>
-              <w:rPr>
-                <w:lang w:val="en-IN"/>
-              </w:rPr>
-              <w:t>1264893  seconds</w:t>
+            <w:tcW w:w="2401" w:type="dxa"/>
+            <w:tcBorders/>
+            <w:shd w:fill="auto" w:val="clear"/>
+          </w:tcPr>
+          <w:p>
+            <w:pPr>
+              <w:pStyle w:val="Normal"/>
+              <w:spacing w:lineRule="auto" w:line="240" w:before="0" w:after="0"/>
+              <w:rPr>
+                <w:lang w:val="en-IN"/>
+              </w:rPr>
+            </w:pPr>
+            <w:r>
+              <w:rPr>
+                <w:lang w:val="en-IN"/>
+              </w:rPr>
+              <w:t>0.001264893  seconds</w:t>
             </w:r>
           </w:p>
         </w:tc>
@@ -5071,29 +5015,23 @@
         </w:tc>
         <w:tc>
           <w:tcPr>
-            <w:tcW w:w="2390" w:type="dxa"/>
-            <w:tcBorders/>
-            <w:shd w:fill="auto" w:val="clear"/>
-          </w:tcPr>
-          <w:p>
-            <w:pPr>
-              <w:pStyle w:val="Normal"/>
-              <w:spacing w:lineRule="auto" w:line="240" w:before="0" w:after="0"/>
-              <w:rPr>
-                <w:lang w:val="en-IN"/>
-              </w:rPr>
-            </w:pPr>
-            <w:r>
-              <w:rPr>
-                <w:lang w:val="en-IN"/>
-              </w:rPr>
-              <w:t>0.00</w:t>
-            </w:r>
-            <w:r>
-              <w:rPr>
-                <w:lang w:val="en-IN"/>
-              </w:rPr>
-              <w:t>1297673  seconds</w:t>
+            <w:tcW w:w="2401" w:type="dxa"/>
+            <w:tcBorders/>
+            <w:shd w:fill="auto" w:val="clear"/>
+          </w:tcPr>
+          <w:p>
+            <w:pPr>
+              <w:pStyle w:val="Normal"/>
+              <w:spacing w:lineRule="auto" w:line="240" w:before="0" w:after="0"/>
+              <w:rPr>
+                <w:lang w:val="en-IN"/>
+              </w:rPr>
+            </w:pPr>
+            <w:r>
+              <w:rPr>
+                <w:lang w:val="en-IN"/>
+              </w:rPr>
+              <w:t>0.001297673  seconds</w:t>
             </w:r>
           </w:p>
         </w:tc>
@@ -5128,11 +5066,7 @@
     <w:p>
       <w:pPr>
         <w:pStyle w:val="Normal"/>
-        <w:rPr>
-          <w:rFonts w:ascii="Liberation Mono" w:hAnsi="Liberation Mono"/>
-          <w:sz w:val="30"/>
-          <w:szCs w:val="30"/>
-        </w:rPr>
+        <w:rPr/>
       </w:pPr>
       <w:r>
         <w:rPr>
@@ -5141,6 +5075,539 @@
           <w:szCs w:val="30"/>
         </w:rPr>
         <w:t>Conclusion: Randomised Quick Sort performs better as compared to deterministic Quick Sort which is seen when the time complexities of both the approaches are compared side by side.</w:t>
+      </w:r>
+    </w:p>
+    <w:p>
+      <w:pPr>
+        <w:pStyle w:val="Normal"/>
+        <w:rPr>
+          <w:rFonts w:ascii="Liberation Mono" w:hAnsi="Liberation Mono"/>
+          <w:sz w:val="30"/>
+          <w:szCs w:val="30"/>
+        </w:rPr>
+      </w:pPr>
+      <w:r>
+        <w:rPr>
+          <w:rFonts w:ascii="Liberation Mono" w:hAnsi="Liberation Mono"/>
+          <w:sz w:val="30"/>
+          <w:szCs w:val="30"/>
+        </w:rPr>
+      </w:r>
+    </w:p>
+    <w:p>
+      <w:pPr>
+        <w:pStyle w:val="Normal"/>
+        <w:rPr>
+          <w:rFonts w:ascii="Liberation Mono" w:hAnsi="Liberation Mono"/>
+          <w:sz w:val="30"/>
+          <w:szCs w:val="30"/>
+        </w:rPr>
+      </w:pPr>
+      <w:r>
+        <w:rPr>
+          <w:rFonts w:ascii="Liberation Mono" w:hAnsi="Liberation Mono"/>
+          <w:sz w:val="30"/>
+          <w:szCs w:val="30"/>
+        </w:rPr>
+      </w:r>
+    </w:p>
+    <w:p>
+      <w:pPr>
+        <w:pStyle w:val="Normal"/>
+        <w:rPr>
+          <w:rFonts w:ascii="Liberation Mono" w:hAnsi="Liberation Mono"/>
+          <w:sz w:val="30"/>
+          <w:szCs w:val="30"/>
+        </w:rPr>
+      </w:pPr>
+      <w:r>
+        <w:rPr>
+          <w:rFonts w:ascii="Liberation Mono" w:hAnsi="Liberation Mono"/>
+          <w:sz w:val="30"/>
+          <w:szCs w:val="30"/>
+        </w:rPr>
+      </w:r>
+    </w:p>
+    <w:p>
+      <w:pPr>
+        <w:pStyle w:val="Normal"/>
+        <w:rPr>
+          <w:rFonts w:ascii="Liberation Mono" w:hAnsi="Liberation Mono"/>
+          <w:sz w:val="30"/>
+          <w:szCs w:val="30"/>
+        </w:rPr>
+      </w:pPr>
+      <w:r>
+        <w:rPr>
+          <w:rFonts w:ascii="Liberation Mono" w:hAnsi="Liberation Mono"/>
+          <w:sz w:val="30"/>
+          <w:szCs w:val="30"/>
+        </w:rPr>
+      </w:r>
+    </w:p>
+    <w:p>
+      <w:pPr>
+        <w:pStyle w:val="Normal"/>
+        <w:rPr>
+          <w:rFonts w:ascii="Liberation Mono" w:hAnsi="Liberation Mono"/>
+          <w:sz w:val="30"/>
+          <w:szCs w:val="30"/>
+        </w:rPr>
+      </w:pPr>
+      <w:r>
+        <w:rPr>
+          <w:rFonts w:ascii="Liberation Mono" w:hAnsi="Liberation Mono"/>
+          <w:sz w:val="30"/>
+          <w:szCs w:val="30"/>
+        </w:rPr>
+      </w:r>
+    </w:p>
+    <w:p>
+      <w:pPr>
+        <w:pStyle w:val="Normal"/>
+        <w:rPr>
+          <w:rFonts w:ascii="Liberation Mono" w:hAnsi="Liberation Mono"/>
+          <w:sz w:val="30"/>
+          <w:szCs w:val="30"/>
+        </w:rPr>
+      </w:pPr>
+      <w:r>
+        <w:rPr>
+          <w:rFonts w:ascii="Liberation Mono" w:hAnsi="Liberation Mono"/>
+          <w:sz w:val="30"/>
+          <w:szCs w:val="30"/>
+        </w:rPr>
+      </w:r>
+    </w:p>
+    <w:p>
+      <w:pPr>
+        <w:pStyle w:val="Normal"/>
+        <w:rPr>
+          <w:rFonts w:ascii="Liberation Mono" w:hAnsi="Liberation Mono"/>
+          <w:sz w:val="30"/>
+          <w:szCs w:val="30"/>
+        </w:rPr>
+      </w:pPr>
+      <w:r>
+        <w:rPr>
+          <w:rFonts w:ascii="Liberation Mono" w:hAnsi="Liberation Mono"/>
+          <w:sz w:val="30"/>
+          <w:szCs w:val="30"/>
+        </w:rPr>
+      </w:r>
+    </w:p>
+    <w:p>
+      <w:pPr>
+        <w:pStyle w:val="Normal"/>
+        <w:rPr>
+          <w:rFonts w:ascii="Liberation Mono" w:hAnsi="Liberation Mono"/>
+          <w:sz w:val="30"/>
+          <w:szCs w:val="30"/>
+        </w:rPr>
+      </w:pPr>
+      <w:r>
+        <w:rPr>
+          <w:rFonts w:ascii="Liberation Mono" w:hAnsi="Liberation Mono"/>
+          <w:sz w:val="30"/>
+          <w:szCs w:val="30"/>
+        </w:rPr>
+      </w:r>
+    </w:p>
+    <w:p>
+      <w:pPr>
+        <w:pStyle w:val="Normal"/>
+        <w:rPr>
+          <w:rFonts w:ascii="Liberation Mono" w:hAnsi="Liberation Mono"/>
+          <w:sz w:val="30"/>
+          <w:szCs w:val="30"/>
+        </w:rPr>
+      </w:pPr>
+      <w:r>
+        <w:rPr>
+          <w:rFonts w:ascii="Liberation Mono" w:hAnsi="Liberation Mono"/>
+          <w:sz w:val="30"/>
+          <w:szCs w:val="30"/>
+        </w:rPr>
+      </w:r>
+    </w:p>
+    <w:p>
+      <w:pPr>
+        <w:pStyle w:val="Normal"/>
+        <w:rPr>
+          <w:rFonts w:ascii="Liberation Mono" w:hAnsi="Liberation Mono"/>
+          <w:sz w:val="30"/>
+          <w:szCs w:val="30"/>
+        </w:rPr>
+      </w:pPr>
+      <w:r>
+        <w:rPr>
+          <w:rFonts w:ascii="Liberation Mono" w:hAnsi="Liberation Mono"/>
+          <w:sz w:val="30"/>
+          <w:szCs w:val="30"/>
+        </w:rPr>
+      </w:r>
+    </w:p>
+    <w:p>
+      <w:pPr>
+        <w:pStyle w:val="Normal"/>
+        <w:rPr>
+          <w:rFonts w:ascii="Liberation Mono" w:hAnsi="Liberation Mono"/>
+          <w:sz w:val="30"/>
+          <w:szCs w:val="30"/>
+        </w:rPr>
+      </w:pPr>
+      <w:r>
+        <w:rPr>
+          <w:rFonts w:ascii="Liberation Mono" w:hAnsi="Liberation Mono"/>
+          <w:sz w:val="30"/>
+          <w:szCs w:val="30"/>
+        </w:rPr>
+      </w:r>
+    </w:p>
+    <w:p>
+      <w:pPr>
+        <w:pStyle w:val="Normal"/>
+        <w:rPr>
+          <w:rFonts w:ascii="Liberation Mono" w:hAnsi="Liberation Mono"/>
+          <w:sz w:val="30"/>
+          <w:szCs w:val="30"/>
+        </w:rPr>
+      </w:pPr>
+      <w:r>
+        <w:rPr>
+          <w:rFonts w:ascii="Liberation Mono" w:hAnsi="Liberation Mono"/>
+          <w:sz w:val="30"/>
+          <w:szCs w:val="30"/>
+        </w:rPr>
+      </w:r>
+    </w:p>
+    <w:p>
+      <w:pPr>
+        <w:pStyle w:val="Normal"/>
+        <w:rPr>
+          <w:rFonts w:ascii="Liberation Mono" w:hAnsi="Liberation Mono"/>
+          <w:sz w:val="30"/>
+          <w:szCs w:val="30"/>
+        </w:rPr>
+      </w:pPr>
+      <w:r>
+        <w:rPr>
+          <w:rFonts w:ascii="Liberation Mono" w:hAnsi="Liberation Mono"/>
+          <w:sz w:val="30"/>
+          <w:szCs w:val="30"/>
+        </w:rPr>
+      </w:r>
+    </w:p>
+    <w:p>
+      <w:pPr>
+        <w:pStyle w:val="Normal"/>
+        <w:rPr>
+          <w:rFonts w:ascii="Liberation Mono" w:hAnsi="Liberation Mono"/>
+          <w:sz w:val="30"/>
+          <w:szCs w:val="30"/>
+        </w:rPr>
+      </w:pPr>
+      <w:r>
+        <w:rPr>
+          <w:rFonts w:ascii="Liberation Mono" w:hAnsi="Liberation Mono"/>
+          <w:sz w:val="30"/>
+          <w:szCs w:val="30"/>
+        </w:rPr>
+      </w:r>
+    </w:p>
+    <w:p>
+      <w:pPr>
+        <w:pStyle w:val="Normal"/>
+        <w:rPr>
+          <w:rFonts w:ascii="Liberation Mono" w:hAnsi="Liberation Mono"/>
+          <w:sz w:val="30"/>
+          <w:szCs w:val="30"/>
+        </w:rPr>
+      </w:pPr>
+      <w:r>
+        <w:rPr>
+          <w:rFonts w:ascii="Liberation Mono" w:hAnsi="Liberation Mono"/>
+          <w:sz w:val="30"/>
+          <w:szCs w:val="30"/>
+        </w:rPr>
+      </w:r>
+    </w:p>
+    <w:p>
+      <w:pPr>
+        <w:pStyle w:val="Normal"/>
+        <w:rPr>
+          <w:rFonts w:ascii="Liberation Mono" w:hAnsi="Liberation Mono"/>
+          <w:sz w:val="30"/>
+          <w:szCs w:val="30"/>
+        </w:rPr>
+      </w:pPr>
+      <w:r>
+        <w:rPr>
+          <w:rFonts w:ascii="Liberation Mono" w:hAnsi="Liberation Mono"/>
+          <w:sz w:val="30"/>
+          <w:szCs w:val="30"/>
+        </w:rPr>
+      </w:r>
+    </w:p>
+    <w:p>
+      <w:pPr>
+        <w:pStyle w:val="Normal"/>
+        <w:rPr>
+          <w:rFonts w:ascii="Liberation Mono" w:hAnsi="Liberation Mono"/>
+          <w:sz w:val="30"/>
+          <w:szCs w:val="30"/>
+        </w:rPr>
+      </w:pPr>
+      <w:r>
+        <w:rPr>
+          <w:rFonts w:ascii="Liberation Mono" w:hAnsi="Liberation Mono"/>
+          <w:sz w:val="30"/>
+          <w:szCs w:val="30"/>
+        </w:rPr>
+      </w:r>
+    </w:p>
+    <w:p>
+      <w:pPr>
+        <w:pStyle w:val="Normal"/>
+        <w:rPr>
+          <w:rFonts w:ascii="Liberation Mono" w:hAnsi="Liberation Mono"/>
+          <w:sz w:val="30"/>
+          <w:szCs w:val="30"/>
+        </w:rPr>
+      </w:pPr>
+      <w:r>
+        <w:rPr>
+          <w:rFonts w:ascii="Liberation Mono" w:hAnsi="Liberation Mono"/>
+          <w:sz w:val="30"/>
+          <w:szCs w:val="30"/>
+        </w:rPr>
+      </w:r>
+    </w:p>
+    <w:p>
+      <w:pPr>
+        <w:pStyle w:val="Normal"/>
+        <w:rPr>
+          <w:rFonts w:ascii="Liberation Mono" w:hAnsi="Liberation Mono"/>
+          <w:sz w:val="30"/>
+          <w:szCs w:val="30"/>
+        </w:rPr>
+      </w:pPr>
+      <w:r>
+        <w:rPr>
+          <w:rFonts w:ascii="Liberation Mono" w:hAnsi="Liberation Mono"/>
+          <w:sz w:val="30"/>
+          <w:szCs w:val="30"/>
+        </w:rPr>
+      </w:r>
+    </w:p>
+    <w:p>
+      <w:pPr>
+        <w:pStyle w:val="Normal"/>
+        <w:rPr>
+          <w:rFonts w:ascii="Liberation Mono" w:hAnsi="Liberation Mono"/>
+          <w:sz w:val="30"/>
+          <w:szCs w:val="30"/>
+        </w:rPr>
+      </w:pPr>
+      <w:r>
+        <w:rPr>
+          <w:rFonts w:ascii="Liberation Mono" w:hAnsi="Liberation Mono"/>
+          <w:sz w:val="30"/>
+          <w:szCs w:val="30"/>
+        </w:rPr>
+      </w:r>
+    </w:p>
+    <w:p>
+      <w:pPr>
+        <w:pStyle w:val="Normal"/>
+        <w:rPr>
+          <w:rFonts w:ascii="Liberation Mono" w:hAnsi="Liberation Mono"/>
+          <w:sz w:val="30"/>
+          <w:szCs w:val="30"/>
+        </w:rPr>
+      </w:pPr>
+      <w:r>
+        <w:rPr>
+          <w:rFonts w:ascii="Liberation Mono" w:hAnsi="Liberation Mono"/>
+          <w:sz w:val="30"/>
+          <w:szCs w:val="30"/>
+        </w:rPr>
+      </w:r>
+    </w:p>
+    <w:p>
+      <w:pPr>
+        <w:pStyle w:val="Normal"/>
+        <w:rPr>
+          <w:rFonts w:ascii="Liberation Mono" w:hAnsi="Liberation Mono"/>
+          <w:sz w:val="30"/>
+          <w:szCs w:val="30"/>
+        </w:rPr>
+      </w:pPr>
+      <w:r>
+        <w:rPr>
+          <w:rFonts w:ascii="Liberation Mono" w:hAnsi="Liberation Mono"/>
+          <w:sz w:val="30"/>
+          <w:szCs w:val="30"/>
+        </w:rPr>
+      </w:r>
+    </w:p>
+    <w:p>
+      <w:pPr>
+        <w:pStyle w:val="Normal"/>
+        <w:rPr>
+          <w:rFonts w:ascii="Liberation Mono" w:hAnsi="Liberation Mono"/>
+          <w:sz w:val="30"/>
+          <w:szCs w:val="30"/>
+        </w:rPr>
+      </w:pPr>
+      <w:r>
+        <w:rPr>
+          <w:rFonts w:ascii="Liberation Mono" w:hAnsi="Liberation Mono"/>
+          <w:sz w:val="30"/>
+          <w:szCs w:val="30"/>
+        </w:rPr>
+      </w:r>
+    </w:p>
+    <w:p>
+      <w:pPr>
+        <w:pStyle w:val="Normal"/>
+        <w:rPr>
+          <w:rFonts w:ascii="Liberation Mono" w:hAnsi="Liberation Mono"/>
+          <w:sz w:val="30"/>
+          <w:szCs w:val="30"/>
+        </w:rPr>
+      </w:pPr>
+      <w:r>
+        <w:rPr>
+          <w:rFonts w:ascii="Liberation Mono" w:hAnsi="Liberation Mono"/>
+          <w:sz w:val="30"/>
+          <w:szCs w:val="30"/>
+        </w:rPr>
+      </w:r>
+    </w:p>
+    <w:p>
+      <w:pPr>
+        <w:pStyle w:val="Normal"/>
+        <w:rPr/>
+      </w:pPr>
+      <w:r>
+        <w:rPr>
+          <w:rFonts w:ascii="Liberation Mono" w:hAnsi="Liberation Mono"/>
+          <w:sz w:val="30"/>
+          <w:szCs w:val="30"/>
+        </w:rPr>
+        <w:t xml:space="preserve">Problem Statement 2:  </w:t>
+      </w:r>
+      <w:r>
+        <w:rPr>
+          <w:rFonts w:ascii="Liberation Mono" w:hAnsi="Liberation Mono"/>
+          <w:b w:val="false"/>
+          <w:bCs w:val="false"/>
+          <w:i w:val="false"/>
+          <w:caps w:val="false"/>
+          <w:smallCaps w:val="false"/>
+          <w:color w:val="333333"/>
+          <w:spacing w:val="0"/>
+          <w:sz w:val="30"/>
+          <w:szCs w:val="30"/>
+        </w:rPr>
+        <w:t>Statistically verify that avg case time complexity of deterministic quick sort is equivalent to expected time complexit of randomized quick sort based on the number of comparisons performed</w:t>
+      </w:r>
+    </w:p>
+    <w:p>
+      <w:pPr>
+        <w:pStyle w:val="Normal"/>
+        <w:rPr>
+          <w:rFonts w:ascii="Liberation Mono" w:hAnsi="Liberation Mono"/>
+          <w:b w:val="false"/>
+          <w:b w:val="false"/>
+          <w:bCs w:val="false"/>
+          <w:i w:val="false"/>
+          <w:i w:val="false"/>
+          <w:caps w:val="false"/>
+          <w:smallCaps w:val="false"/>
+          <w:color w:val="333333"/>
+          <w:spacing w:val="0"/>
+          <w:sz w:val="30"/>
+          <w:szCs w:val="30"/>
+        </w:rPr>
+      </w:pPr>
+      <w:r>
+        <w:rPr>
+          <w:rFonts w:ascii="Liberation Mono" w:hAnsi="Liberation Mono"/>
+          <w:b w:val="false"/>
+          <w:bCs w:val="false"/>
+          <w:i w:val="false"/>
+          <w:caps w:val="false"/>
+          <w:smallCaps w:val="false"/>
+          <w:color w:val="333333"/>
+          <w:spacing w:val="0"/>
+          <w:sz w:val="30"/>
+          <w:szCs w:val="30"/>
+        </w:rPr>
+      </w:r>
+    </w:p>
+    <w:p>
+      <w:pPr>
+        <w:pStyle w:val="Normal"/>
+        <w:rPr/>
+      </w:pPr>
+      <w:r>
+        <w:rPr>
+          <w:rFonts w:ascii="Liberation Mono" w:hAnsi="Liberation Mono"/>
+          <w:b w:val="false"/>
+          <w:bCs w:val="false"/>
+          <w:i w:val="false"/>
+          <w:caps w:val="false"/>
+          <w:smallCaps w:val="false"/>
+          <w:color w:val="333333"/>
+          <w:spacing w:val="0"/>
+          <w:sz w:val="30"/>
+          <w:szCs w:val="30"/>
+        </w:rPr>
+        <w:t>Code:</w:t>
+      </w:r>
+    </w:p>
+    <w:p>
+      <w:pPr>
+        <w:pStyle w:val="Normal"/>
+        <w:rPr>
+          <w:rFonts w:ascii="Liberation Mono" w:hAnsi="Liberation Mono"/>
+          <w:b w:val="false"/>
+          <w:b w:val="false"/>
+          <w:bCs w:val="false"/>
+          <w:i w:val="false"/>
+          <w:i w:val="false"/>
+          <w:caps w:val="false"/>
+          <w:smallCaps w:val="false"/>
+          <w:color w:val="333333"/>
+          <w:spacing w:val="0"/>
+          <w:sz w:val="30"/>
+          <w:szCs w:val="30"/>
+        </w:rPr>
+      </w:pPr>
+      <w:r>
+        <w:rPr>
+          <w:rFonts w:ascii="Liberation Mono" w:hAnsi="Liberation Mono"/>
+          <w:b w:val="false"/>
+          <w:bCs w:val="false"/>
+          <w:i w:val="false"/>
+          <w:caps w:val="false"/>
+          <w:smallCaps w:val="false"/>
+          <w:color w:val="333333"/>
+          <w:spacing w:val="0"/>
+          <w:sz w:val="30"/>
+          <w:szCs w:val="30"/>
+        </w:rPr>
+      </w:r>
+    </w:p>
+    <w:p>
+      <w:pPr>
+        <w:pStyle w:val="Normal"/>
+        <w:rPr/>
+      </w:pPr>
+      <w:r>
+        <w:rPr/>
       </w:r>
     </w:p>
     <w:sectPr>
@@ -5162,6 +5629,7 @@
     <w:rPrDefault>
       <w:rPr>
         <w:rFonts w:ascii="Liberation Serif" w:hAnsi="Liberation Serif" w:eastAsia="Noto Sans CJK SC" w:cs="Lohit Devanagari"/>
+        <w:sz w:val="20"/>
         <w:szCs w:val="24"/>
         <w:lang w:val="en-IN" w:eastAsia="zh-CN" w:bidi="hi-IN"/>
       </w:rPr>
@@ -5276,5 +5744,27 @@
       <w:szCs w:val="20"/>
     </w:rPr>
   </w:style>
+  <w:style w:type="paragraph" w:styleId="TableContents">
+    <w:name w:val="Table Contents"/>
+    <w:basedOn w:val="Normal"/>
+    <w:qFormat/>
+    <w:pPr>
+      <w:suppressLineNumbers/>
+    </w:pPr>
+    <w:rPr/>
+  </w:style>
+  <w:style w:type="paragraph" w:styleId="TableHeading">
+    <w:name w:val="Table Heading"/>
+    <w:basedOn w:val="TableContents"/>
+    <w:qFormat/>
+    <w:pPr>
+      <w:suppressLineNumbers/>
+      <w:jc w:val="center"/>
+    </w:pPr>
+    <w:rPr>
+      <w:b/>
+      <w:bCs/>
+    </w:rPr>
+  </w:style>
 </w:styles>
 </file>
</xml_diff>